<commit_message>
12 Programming: re-render of AI 3 and AI 4. This will break google classroom links.
</commit_message>
<xml_diff>
--- a/assignments/Digital Solutions/2022_Semester1_AI3_EvidenceGuide.docx
+++ b/assignments/Digital Solutions/2022_Semester1_AI3_EvidenceGuide.docx
@@ -9915,7 +9915,7 @@
     </w:lvl>
   </w:abstractNum>
   <w:abstractNum w:abstractNumId="4" w15:restartNumberingAfterBreak="0">
-    <w:nsid w:val="0069F642"/>
+    <w:nsid w:val="0502ADD1"/>
     <w:multiLevelType w:val="hybridMultilevel"/>
     <w:tmpl w:val="5AAA93E6"/>
     <w:lvl w:ilvl="0" w:tplc="69F2F9BC">
@@ -10027,7 +10027,7 @@
     </w:lvl>
   </w:abstractNum>
   <w:abstractNum w:abstractNumId="5" w15:restartNumberingAfterBreak="0">
-    <w:nsid w:val="01E724FF"/>
+    <w:nsid w:val="0167D634"/>
     <w:multiLevelType w:val="multilevel"/>
     <w:tmpl w:val="56E4DCD0"/>
     <w:lvl w:ilvl="0">
@@ -10167,7 +10167,7 @@
     </w:lvl>
   </w:abstractNum>
   <w:abstractNum w:abstractNumId="5" w15:restartNumberingAfterBreak="0">
-    <w:nsid w:val="00451386"/>
+    <w:nsid w:val="0288156F"/>
     <w:multiLevelType w:val="hybridMultilevel"/>
     <w:tmpl w:val="9418E4E0"/>
     <w:lvl w:ilvl="0" w:tplc="0C090001">
@@ -10280,7 +10280,7 @@
     </w:lvl>
   </w:abstractNum>
   <w:abstractNum w:abstractNumId="5" w15:restartNumberingAfterBreak="0">
-    <w:nsid w:val="05C5B507"/>
+    <w:nsid w:val="00A2D30E"/>
     <w:multiLevelType w:val="hybridMultilevel"/>
     <w:tmpl w:val="71402DDA"/>
     <w:lvl w:ilvl="0" w:tplc="0C090001">
@@ -10393,7 +10393,7 @@
     </w:lvl>
   </w:abstractNum>
   <w:abstractNum w:abstractNumId="5" w15:restartNumberingAfterBreak="0">
-    <w:nsid w:val="00CF13C0"/>
+    <w:nsid w:val="0075B95C"/>
     <w:multiLevelType w:val="hybridMultilevel"/>
     <w:tmpl w:val="1452F35E"/>
     <w:lvl w:ilvl="0" w:tplc="0C090001">
@@ -10506,7 +10506,7 @@
     </w:lvl>
   </w:abstractNum>
   <w:abstractNum w:abstractNumId="5" w15:restartNumberingAfterBreak="0">
-    <w:nsid w:val="003D6BB6"/>
+    <w:nsid w:val="04A6F25C"/>
     <w:multiLevelType w:val="hybridMultilevel"/>
     <w:tmpl w:val="BF664856"/>
     <w:lvl w:ilvl="0" w:tplc="0C090001">

</xml_diff>